<commit_message>
Corrected the name of the attribute from standardDescription to description
</commit_message>
<xml_diff>
--- a/documents/Pokedex - Solution Document - Nawazish Khan.docx
+++ b/documents/Pokedex - Solution Document - Nawazish Khan.docx
@@ -7,13 +7,8 @@
         <w:pStyle w:val="Heading1"/>
       </w:pPr>
       <w:r>
-        <w:t xml:space="preserve">Solution Document – Application </w:t>
-      </w:r>
-      <w:proofErr w:type="spellStart"/>
-      <w:r>
-        <w:t>Pokedex</w:t>
-      </w:r>
-      <w:proofErr w:type="spellEnd"/>
+        <w:t>Solution Document – Application Pokedex</w:t>
+      </w:r>
     </w:p>
     <w:p>
       <w:pPr>
@@ -49,15 +44,7 @@
         </w:numPr>
       </w:pPr>
       <w:r>
-        <w:t xml:space="preserve">An endpoint to fetch the </w:t>
-      </w:r>
-      <w:proofErr w:type="spellStart"/>
-      <w:r>
-        <w:t>Pokemon</w:t>
-      </w:r>
-      <w:proofErr w:type="spellEnd"/>
-      <w:r>
-        <w:t xml:space="preserve"> information by Name.</w:t>
+        <w:t>An endpoint to fetch the Pokemon information by Name.</w:t>
       </w:r>
     </w:p>
     <w:p>
@@ -69,15 +56,7 @@
         </w:numPr>
       </w:pPr>
       <w:r>
-        <w:t xml:space="preserve">An endpoint to fetch the </w:t>
-      </w:r>
-      <w:proofErr w:type="spellStart"/>
-      <w:r>
-        <w:t>Pokemon</w:t>
-      </w:r>
-      <w:proofErr w:type="spellEnd"/>
-      <w:r>
-        <w:t xml:space="preserve"> information along with the translation of Description in either Yoda or Shakespeare.</w:t>
+        <w:t>An endpoint to fetch the Pokemon information along with the translation of Description in either Yoda or Shakespeare.</w:t>
       </w:r>
     </w:p>
     <w:p>
@@ -196,15 +175,7 @@
     </w:p>
     <w:p>
       <w:r>
-        <w:t xml:space="preserve">Cover at least 85% of the code using the Unit test cases. </w:t>
-      </w:r>
-      <w:proofErr w:type="spellStart"/>
-      <w:r>
-        <w:t>JUnits</w:t>
-      </w:r>
-      <w:proofErr w:type="spellEnd"/>
-      <w:r>
-        <w:t xml:space="preserve"> in this case.</w:t>
+        <w:t>Cover at least 85% of the code using the Unit test cases. JUnits in this case.</w:t>
       </w:r>
     </w:p>
     <w:p>
@@ -275,17 +246,8 @@
         </w:numPr>
       </w:pPr>
       <w:r>
-        <w:t xml:space="preserve">Calling the API to get the </w:t>
-      </w:r>
-      <w:proofErr w:type="spellStart"/>
-      <w:r>
-        <w:t>Pokemon</w:t>
-      </w:r>
-      <w:proofErr w:type="spellEnd"/>
-      <w:r>
-        <w:t xml:space="preserve"> information for the name </w:t>
-      </w:r>
-      <w:proofErr w:type="spellStart"/>
+        <w:t xml:space="preserve">Calling the API to get the Pokemon information for the name </w:t>
+      </w:r>
       <w:r>
         <w:rPr>
           <w:b/>
@@ -293,17 +255,8 @@
         </w:rPr>
         <w:t>mewtwo</w:t>
       </w:r>
-      <w:proofErr w:type="spellEnd"/>
-      <w:r>
-        <w:t xml:space="preserve"> along with the translation. As this </w:t>
-      </w:r>
-      <w:proofErr w:type="spellStart"/>
-      <w:r>
-        <w:t>Pokemon</w:t>
-      </w:r>
-      <w:proofErr w:type="spellEnd"/>
-      <w:r>
-        <w:t xml:space="preserve"> is legendary, descripted will be translated using Yoda translation.</w:t>
+      <w:r>
+        <w:t xml:space="preserve"> along with the translation. As this Pokemon is legendary, descripted will be translated using Yoda translation.</w:t>
       </w:r>
     </w:p>
     <w:p>
@@ -313,10 +266,10 @@
         </w:rPr>
         <w:lastRenderedPageBreak/>
         <w:drawing>
-          <wp:inline distT="0" distB="0" distL="0" distR="0" wp14:anchorId="11696185" wp14:editId="587CB343">
-            <wp:extent cx="5943600" cy="3329305"/>
-            <wp:effectExtent l="0" t="0" r="0" b="4445"/>
-            <wp:docPr id="2" name="Picture 2" descr="Graphical user interface, text, application, email&#10;&#10;Description automatically generated"/>
+          <wp:inline distT="0" distB="0" distL="0" distR="0" wp14:anchorId="25DF8D03" wp14:editId="0898FDD7">
+            <wp:extent cx="5943600" cy="3451225"/>
+            <wp:effectExtent l="0" t="0" r="0" b="0"/>
+            <wp:docPr id="6" name="Picture 6" descr="Graphical user interface, text, application, email, website&#10;&#10;Description automatically generated"/>
             <wp:cNvGraphicFramePr>
               <a:graphicFrameLocks xmlns:a="http://schemas.openxmlformats.org/drawingml/2006/main" noChangeAspect="1"/>
             </wp:cNvGraphicFramePr>
@@ -324,7 +277,7 @@
               <a:graphicData uri="http://schemas.openxmlformats.org/drawingml/2006/picture">
                 <pic:pic xmlns:pic="http://schemas.openxmlformats.org/drawingml/2006/picture">
                   <pic:nvPicPr>
-                    <pic:cNvPr id="2" name="Picture 2" descr="Graphical user interface, text, application, email&#10;&#10;Description automatically generated"/>
+                    <pic:cNvPr id="6" name="Picture 6" descr="Graphical user interface, text, application, email, website&#10;&#10;Description automatically generated"/>
                     <pic:cNvPicPr/>
                   </pic:nvPicPr>
                   <pic:blipFill>
@@ -336,7 +289,7 @@
                   <pic:spPr>
                     <a:xfrm>
                       <a:off x="0" y="0"/>
-                      <a:ext cx="5943600" cy="3329305"/>
+                      <a:ext cx="5943600" cy="3451225"/>
                     </a:xfrm>
                     <a:prstGeom prst="rect">
                       <a:avLst/>
@@ -358,31 +311,14 @@
         </w:numPr>
       </w:pPr>
       <w:r>
-        <w:t xml:space="preserve">Fetch </w:t>
-      </w:r>
-      <w:proofErr w:type="spellStart"/>
-      <w:r>
-        <w:t>Pokemon</w:t>
-      </w:r>
-      <w:proofErr w:type="spellEnd"/>
-      <w:r>
-        <w:t xml:space="preserve"> information with the name </w:t>
-      </w:r>
-      <w:proofErr w:type="spellStart"/>
+        <w:t xml:space="preserve">Fetch Pokemon information with the name </w:t>
+      </w:r>
       <w:r>
         <w:rPr>
           <w:b/>
           <w:bCs/>
         </w:rPr>
-        <w:t>mewtwo</w:t>
-      </w:r>
-      <w:proofErr w:type="spellEnd"/>
-      <w:r>
-        <w:rPr>
-          <w:b/>
-          <w:bCs/>
-        </w:rPr>
-        <w:t xml:space="preserve"> </w:t>
+        <w:t xml:space="preserve">mewtwo </w:t>
       </w:r>
       <w:r>
         <w:t>without the translation.</w:t>
@@ -394,10 +330,10 @@
           <w:noProof/>
         </w:rPr>
         <w:drawing>
-          <wp:inline distT="0" distB="0" distL="0" distR="0" wp14:anchorId="2CCB954C" wp14:editId="27142883">
-            <wp:extent cx="5943600" cy="3453130"/>
+          <wp:inline distT="0" distB="0" distL="0" distR="0" wp14:anchorId="7C2ADFF1" wp14:editId="542A7A96">
+            <wp:extent cx="5943600" cy="3429000"/>
             <wp:effectExtent l="0" t="0" r="0" b="0"/>
-            <wp:docPr id="5" name="Picture 5" descr="Graphical user interface, text, application, email&#10;&#10;Description automatically generated"/>
+            <wp:docPr id="7" name="Picture 7" descr="Graphical user interface, text, application, email, website&#10;&#10;Description automatically generated"/>
             <wp:cNvGraphicFramePr>
               <a:graphicFrameLocks xmlns:a="http://schemas.openxmlformats.org/drawingml/2006/main" noChangeAspect="1"/>
             </wp:cNvGraphicFramePr>
@@ -405,7 +341,7 @@
               <a:graphicData uri="http://schemas.openxmlformats.org/drawingml/2006/picture">
                 <pic:pic xmlns:pic="http://schemas.openxmlformats.org/drawingml/2006/picture">
                   <pic:nvPicPr>
-                    <pic:cNvPr id="5" name="Picture 5" descr="Graphical user interface, text, application, email&#10;&#10;Description automatically generated"/>
+                    <pic:cNvPr id="7" name="Picture 7" descr="Graphical user interface, text, application, email, website&#10;&#10;Description automatically generated"/>
                     <pic:cNvPicPr/>
                   </pic:nvPicPr>
                   <pic:blipFill>
@@ -417,7 +353,7 @@
                   <pic:spPr>
                     <a:xfrm>
                       <a:off x="0" y="0"/>
-                      <a:ext cx="5943600" cy="3453130"/>
+                      <a:ext cx="5943600" cy="3429000"/>
                     </a:xfrm>
                     <a:prstGeom prst="rect">
                       <a:avLst/>
@@ -440,42 +376,23 @@
         </w:numPr>
       </w:pPr>
       <w:r>
-        <w:t xml:space="preserve">Fetch Information of the </w:t>
-      </w:r>
-      <w:proofErr w:type="spellStart"/>
-      <w:r>
-        <w:t>Pokemon</w:t>
-      </w:r>
-      <w:proofErr w:type="spellEnd"/>
-      <w:r>
-        <w:t xml:space="preserve"> </w:t>
-      </w:r>
-      <w:proofErr w:type="spellStart"/>
+        <w:t xml:space="preserve">Fetch Information of the Pokemon </w:t>
+      </w:r>
       <w:r>
         <w:rPr>
           <w:b/>
           <w:bCs/>
         </w:rPr>
-        <w:t>pikachu</w:t>
-      </w:r>
-      <w:proofErr w:type="spellEnd"/>
-      <w:r>
-        <w:rPr>
-          <w:b/>
-          <w:bCs/>
-        </w:rPr>
-        <w:t xml:space="preserve"> </w:t>
-      </w:r>
-      <w:r>
-        <w:t xml:space="preserve">along with translation, as this </w:t>
-      </w:r>
-      <w:proofErr w:type="spellStart"/>
-      <w:r>
-        <w:t>pokemon’s</w:t>
-      </w:r>
-      <w:proofErr w:type="spellEnd"/>
-      <w:r>
-        <w:t xml:space="preserve"> habitat is forest and not legendary. Description will be translated using the Shakespeare </w:t>
+        <w:t xml:space="preserve">pikachu </w:t>
+      </w:r>
+      <w:r>
+        <w:t xml:space="preserve">along with translation, as this pokemon’s habitat is forest and </w:t>
+      </w:r>
+      <w:r>
+        <w:t xml:space="preserve">it is </w:t>
+      </w:r>
+      <w:r>
+        <w:t xml:space="preserve">not legendary. Description will be translated using the Shakespeare </w:t>
       </w:r>
       <w:r>
         <w:t>translation.</w:t>
@@ -494,10 +411,10 @@
         </w:rPr>
         <w:lastRenderedPageBreak/>
         <w:drawing>
-          <wp:inline distT="0" distB="0" distL="0" distR="0" wp14:anchorId="50E5F6E7" wp14:editId="1AEC792F">
-            <wp:extent cx="5943600" cy="3470910"/>
+          <wp:inline distT="0" distB="0" distL="0" distR="0" wp14:anchorId="4C576DDD" wp14:editId="0514CB84">
+            <wp:extent cx="5943600" cy="3564890"/>
             <wp:effectExtent l="0" t="0" r="0" b="0"/>
-            <wp:docPr id="3" name="Picture 3" descr="Graphical user interface, text, application, email, website&#10;&#10;Description automatically generated"/>
+            <wp:docPr id="8" name="Picture 8" descr="Graphical user interface, text, application, email&#10;&#10;Description automatically generated"/>
             <wp:cNvGraphicFramePr>
               <a:graphicFrameLocks xmlns:a="http://schemas.openxmlformats.org/drawingml/2006/main" noChangeAspect="1"/>
             </wp:cNvGraphicFramePr>
@@ -505,7 +422,7 @@
               <a:graphicData uri="http://schemas.openxmlformats.org/drawingml/2006/picture">
                 <pic:pic xmlns:pic="http://schemas.openxmlformats.org/drawingml/2006/picture">
                   <pic:nvPicPr>
-                    <pic:cNvPr id="3" name="Picture 3" descr="Graphical user interface, text, application, email, website&#10;&#10;Description automatically generated"/>
+                    <pic:cNvPr id="8" name="Picture 8" descr="Graphical user interface, text, application, email&#10;&#10;Description automatically generated"/>
                     <pic:cNvPicPr/>
                   </pic:nvPicPr>
                   <pic:blipFill>
@@ -517,7 +434,7 @@
                   <pic:spPr>
                     <a:xfrm>
                       <a:off x="0" y="0"/>
-                      <a:ext cx="5943600" cy="3470910"/>
+                      <a:ext cx="5943600" cy="3564890"/>
                     </a:xfrm>
                     <a:prstGeom prst="rect">
                       <a:avLst/>
@@ -571,10 +488,10 @@
           <w:noProof/>
         </w:rPr>
         <w:drawing>
-          <wp:inline distT="0" distB="0" distL="0" distR="0" wp14:anchorId="1E19640F" wp14:editId="1B266C5F">
-            <wp:extent cx="5943600" cy="3376930"/>
-            <wp:effectExtent l="0" t="0" r="0" b="0"/>
-            <wp:docPr id="4" name="Picture 4" descr="Graphical user interface, text, application, email&#10;&#10;Description automatically generated"/>
+          <wp:inline distT="0" distB="0" distL="0" distR="0" wp14:anchorId="6639A222" wp14:editId="298BC71A">
+            <wp:extent cx="5943600" cy="3483610"/>
+            <wp:effectExtent l="0" t="0" r="0" b="2540"/>
+            <wp:docPr id="9" name="Picture 9" descr="Graphical user interface, text, email, website&#10;&#10;Description automatically generated"/>
             <wp:cNvGraphicFramePr>
               <a:graphicFrameLocks xmlns:a="http://schemas.openxmlformats.org/drawingml/2006/main" noChangeAspect="1"/>
             </wp:cNvGraphicFramePr>
@@ -582,7 +499,7 @@
               <a:graphicData uri="http://schemas.openxmlformats.org/drawingml/2006/picture">
                 <pic:pic xmlns:pic="http://schemas.openxmlformats.org/drawingml/2006/picture">
                   <pic:nvPicPr>
-                    <pic:cNvPr id="4" name="Picture 4" descr="Graphical user interface, text, application, email&#10;&#10;Description automatically generated"/>
+                    <pic:cNvPr id="9" name="Picture 9" descr="Graphical user interface, text, email, website&#10;&#10;Description automatically generated"/>
                     <pic:cNvPicPr/>
                   </pic:nvPicPr>
                   <pic:blipFill>
@@ -594,7 +511,7 @@
                   <pic:spPr>
                     <a:xfrm>
                       <a:off x="0" y="0"/>
-                      <a:ext cx="5943600" cy="3376930"/>
+                      <a:ext cx="5943600" cy="3483610"/>
                     </a:xfrm>
                     <a:prstGeom prst="rect">
                       <a:avLst/>

</xml_diff>